<commit_message>
fix: complete mermaid diagram rendering improvements
Final fixes for mermaid diagram support:
- SVG canvas padding to prevent arrow clipping
- Text-to-path conversion for Word compatibility
- Proper relationship ID management
- High-quality vector output

All diagram types now render correctly with:
- Complete arrows and edges
- Visible text labels
- Proper aspect ratio
- Crisp print quality
</commit_message>
<xml_diff>
--- a/examples/thai-manual/output/md2docx-manual-th.docx
+++ b/examples/thai-manual/output/md2docx-manual-th.docx
@@ -9703,7 +9703,7 @@
       <w:r>
         <w:drawing>
           <wp:inline distT="0" distB="0" distL="0" distR="0">
-            <wp:extent cx="5486400" cy="3657600"/>
+            <wp:extent cx="1905000" cy="1905000"/>
             <wp:effectExtent l="0" t="0" r="0" b="0"/>
             <wp:docPr id="1" name="Picture 1" descr="โลโก้"/>
             <wp:cNvGraphicFramePr>
@@ -9717,7 +9717,7 @@
                     <pic:cNvPicPr/>
                   </pic:nvPicPr>
                   <pic:blipFill>
-                    <a:blip r:embed="rId6"/>
+                    <a:blip r:embed="rId4"/>
                     <a:stretch>
                       <a:fillRect/>
                     </a:stretch>
@@ -9725,7 +9725,7 @@
                   <pic:spPr>
                     <a:xfrm>
                       <a:off x="0" y="0"/>
-                      <a:ext cx="5486400" cy="3657600"/>
+                      <a:ext cx="1905000" cy="1905000"/>
                     </a:xfrm>
                     <a:prstGeom prst="rect">
                       <a:avLst/>
@@ -9816,7 +9816,7 @@
       <w:r>
         <w:drawing>
           <wp:inline distT="0" distB="0" distL="0" distR="0">
-            <wp:extent cx="5486400" cy="3657600"/>
+            <wp:extent cx="5486400" cy="4114800"/>
             <wp:effectExtent l="0" t="0" r="0" b="0"/>
             <wp:docPr id="2" name="Picture 2" descr="หน้าจอหลัก"/>
             <wp:cNvGraphicFramePr>
@@ -9830,7 +9830,7 @@
                     <pic:cNvPicPr/>
                   </pic:nvPicPr>
                   <pic:blipFill>
-                    <a:blip r:embed="rId7"/>
+                    <a:blip r:embed="rId5"/>
                     <a:stretch>
                       <a:fillRect/>
                     </a:stretch>
@@ -9838,7 +9838,7 @@
                   <pic:spPr>
                     <a:xfrm>
                       <a:off x="0" y="0"/>
-                      <a:ext cx="5486400" cy="3657600"/>
+                      <a:ext cx="5486400" cy="4114800"/>
                     </a:xfrm>
                     <a:prstGeom prst="rect">
                       <a:avLst/>
@@ -9933,7 +9933,7 @@
       <w:r>
         <w:drawing>
           <wp:inline distT="0" distB="0" distL="0" distR="0">
-            <wp:extent cx="2971800" cy="1991106"/>
+            <wp:extent cx="2743200" cy="1828800"/>
             <wp:effectExtent l="0" t="0" r="0" b="0"/>
             <wp:docPr id="3" name="Picture 3" descr="รูปภาพ"/>
             <wp:cNvGraphicFramePr>
@@ -9947,7 +9947,7 @@
                     <pic:cNvPicPr/>
                   </pic:nvPicPr>
                   <pic:blipFill>
-                    <a:blip r:embed="rId8"/>
+                    <a:blip r:embed="rId6"/>
                     <a:stretch>
                       <a:fillRect/>
                     </a:stretch>
@@ -9955,7 +9955,7 @@
                   <pic:spPr>
                     <a:xfrm>
                       <a:off x="0" y="0"/>
-                      <a:ext cx="2971800" cy="1991106"/>
+                      <a:ext cx="2743200" cy="1828800"/>
                     </a:xfrm>
                     <a:prstGeom prst="rect">
                       <a:avLst/>
@@ -10234,7 +10234,7 @@
       <w:r>
         <w:drawing>
           <wp:inline distT="0" distB="0" distL="0" distR="0">
-            <wp:extent cx="5486400" cy="3657600"/>
+            <wp:extent cx="5486400" cy="4114800"/>
             <wp:effectExtent l="0" t="0" r="0" b="0"/>
             <wp:docPr id="4" name="Picture 4" descr="หน้าจอหลักของระบบ"/>
             <wp:cNvGraphicFramePr>
@@ -10248,7 +10248,7 @@
                     <pic:cNvPicPr/>
                   </pic:nvPicPr>
                   <pic:blipFill>
-                    <a:blip r:embed="rId9"/>
+                    <a:blip r:embed="rId7"/>
                     <a:stretch>
                       <a:fillRect/>
                     </a:stretch>
@@ -10256,7 +10256,7 @@
                   <pic:spPr>
                     <a:xfrm>
                       <a:off x="0" y="0"/>
-                      <a:ext cx="5486400" cy="3657600"/>
+                      <a:ext cx="5486400" cy="4114800"/>
                     </a:xfrm>
                     <a:prstGeom prst="rect">
                       <a:avLst/>
@@ -10288,7 +10288,7 @@
       <w:r>
         <w:drawing>
           <wp:inline distT="0" distB="0" distL="0" distR="0">
-            <wp:extent cx="4754880" cy="3185769"/>
+            <wp:extent cx="4389120" cy="2926080"/>
             <wp:effectExtent l="0" t="0" r="0" b="0"/>
             <wp:docPr id="5" name="Picture 5" descr="สถาปัตยกรรมระบบ"/>
             <wp:cNvGraphicFramePr>
@@ -10302,7 +10302,7 @@
                     <pic:cNvPicPr/>
                   </pic:nvPicPr>
                   <pic:blipFill>
-                    <a:blip r:embed="rId10"/>
+                    <a:blip r:embed="rId8"/>
                     <a:stretch>
                       <a:fillRect/>
                     </a:stretch>
@@ -10310,7 +10310,7 @@
                   <pic:spPr>
                     <a:xfrm>
                       <a:off x="0" y="0"/>
-                      <a:ext cx="4754880" cy="3185769"/>
+                      <a:ext cx="4389120" cy="2926080"/>
                     </a:xfrm>
                     <a:prstGeom prst="rect">
                       <a:avLst/>

</xml_diff>